<commit_message>
Went through and checked all TODO's for the viva. Removed those which I have made notes about.
</commit_message>
<xml_diff>
--- a/submission/Frontmatter/Acknowledgements page.docx
+++ b/submission/Frontmatter/Acknowledgements page.docx
@@ -1,6 +1,6 @@
 
 <file path=word/document.xml><?xml version="1.0" encoding="utf-8"?>
-<w:document xmlns:wpc="http://schemas.microsoft.com/office/word/2010/wordprocessingCanvas" xmlns:mc="http://schemas.openxmlformats.org/markup-compatibility/2006" xmlns:o="urn:schemas-microsoft-com:office:office" xmlns:r="http://schemas.openxmlformats.org/officeDocument/2006/relationships" xmlns:m="http://schemas.openxmlformats.org/officeDocument/2006/math" xmlns:v="urn:schemas-microsoft-com:vml" xmlns:wp14="http://schemas.microsoft.com/office/word/2010/wordprocessingDrawing" xmlns:wp="http://schemas.openxmlformats.org/drawingml/2006/wordprocessingDrawing" xmlns:w10="urn:schemas-microsoft-com:office:word" xmlns:w="http://schemas.openxmlformats.org/wordprocessingml/2006/main" xmlns:w14="http://schemas.microsoft.com/office/word/2010/wordml" xmlns:w15="http://schemas.microsoft.com/office/word/2012/wordml" xmlns:wpg="http://schemas.microsoft.com/office/word/2010/wordprocessingGroup" xmlns:wpi="http://schemas.microsoft.com/office/word/2010/wordprocessingInk" xmlns:wne="http://schemas.microsoft.com/office/word/2006/wordml" xmlns:wps="http://schemas.microsoft.com/office/word/2010/wordprocessingShape" mc:Ignorable="w14 w15 wp14">
+<w:document xmlns:wpc="http://schemas.microsoft.com/office/word/2010/wordprocessingCanvas" xmlns:cx="http://schemas.microsoft.com/office/drawing/2014/chartex" xmlns:cx1="http://schemas.microsoft.com/office/drawing/2015/9/8/chartex" xmlns:cx2="http://schemas.microsoft.com/office/drawing/2015/10/21/chartex" xmlns:cx3="http://schemas.microsoft.com/office/drawing/2016/5/9/chartex" xmlns:cx4="http://schemas.microsoft.com/office/drawing/2016/5/10/chartex" xmlns:cx5="http://schemas.microsoft.com/office/drawing/2016/5/11/chartex" xmlns:cx6="http://schemas.microsoft.com/office/drawing/2016/5/12/chartex" xmlns:cx7="http://schemas.microsoft.com/office/drawing/2016/5/13/chartex" xmlns:cx8="http://schemas.microsoft.com/office/drawing/2016/5/14/chartex" xmlns:mc="http://schemas.openxmlformats.org/markup-compatibility/2006" xmlns:aink="http://schemas.microsoft.com/office/drawing/2016/ink" xmlns:am3d="http://schemas.microsoft.com/office/drawing/2017/model3d" xmlns:o="urn:schemas-microsoft-com:office:office" xmlns:r="http://schemas.openxmlformats.org/officeDocument/2006/relationships" xmlns:m="http://schemas.openxmlformats.org/officeDocument/2006/math" xmlns:v="urn:schemas-microsoft-com:vml" xmlns:wp14="http://schemas.microsoft.com/office/word/2010/wordprocessingDrawing" xmlns:wp="http://schemas.openxmlformats.org/drawingml/2006/wordprocessingDrawing" xmlns:w10="urn:schemas-microsoft-com:office:word" xmlns:w="http://schemas.openxmlformats.org/wordprocessingml/2006/main" xmlns:w14="http://schemas.microsoft.com/office/word/2010/wordml" xmlns:w15="http://schemas.microsoft.com/office/word/2012/wordml" xmlns:w16cid="http://schemas.microsoft.com/office/word/2016/wordml/cid" xmlns:w16se="http://schemas.microsoft.com/office/word/2015/wordml/symex" xmlns:wpg="http://schemas.microsoft.com/office/word/2010/wordprocessingGroup" xmlns:wpi="http://schemas.microsoft.com/office/word/2010/wordprocessingInk" xmlns:wne="http://schemas.microsoft.com/office/word/2006/wordml" xmlns:wps="http://schemas.microsoft.com/office/word/2010/wordprocessingShape" mc:Ignorable="w14 w15 w16se w16cid wp14">
   <w:body>
     <w:p>
       <w:pPr>
@@ -66,16 +66,723 @@
           <w:sz w:val="20"/>
           <w:szCs w:val="20"/>
         </w:rPr>
-        <w:t>Please insert your</w:t>
-      </w:r>
-      <w:r>
-        <w:rPr>
-          <w:rFonts w:ascii="Arial" w:eastAsia="Georgia" w:hAnsi="Arial" w:cs="Arial"/>
-          <w:iCs/>
-          <w:sz w:val="20"/>
-          <w:szCs w:val="20"/>
-        </w:rPr>
-        <w:t xml:space="preserve"> general acknowledgements here.</w:t>
+        <w:t>I would like to first thank my supervisor, Professor Natalia Korolkova, for her support and help over the past four years. My PhD has been fun, long, thrilling, difficult, enjoyable, frustrating, brilliant and always sinusoidal, and I am grateful to Natalia for her guidance</w:t>
+      </w:r>
+      <w:r>
+        <w:rPr>
+          <w:rFonts w:ascii="Arial" w:eastAsia="Georgia" w:hAnsi="Arial" w:cs="Arial"/>
+          <w:iCs/>
+          <w:sz w:val="20"/>
+          <w:szCs w:val="20"/>
+        </w:rPr>
+        <w:t xml:space="preserve"> and help</w:t>
+      </w:r>
+      <w:r>
+        <w:rPr>
+          <w:rFonts w:ascii="Arial" w:eastAsia="Georgia" w:hAnsi="Arial" w:cs="Arial"/>
+          <w:iCs/>
+          <w:sz w:val="20"/>
+          <w:szCs w:val="20"/>
+        </w:rPr>
+        <w:t xml:space="preserve"> in navigating </w:t>
+      </w:r>
+      <w:r>
+        <w:rPr>
+          <w:rFonts w:ascii="Arial" w:eastAsia="Georgia" w:hAnsi="Arial" w:cs="Arial"/>
+          <w:iCs/>
+          <w:sz w:val="20"/>
+          <w:szCs w:val="20"/>
+        </w:rPr>
+        <w:t>each</w:t>
+      </w:r>
+      <w:r>
+        <w:rPr>
+          <w:rFonts w:ascii="Arial" w:eastAsia="Georgia" w:hAnsi="Arial" w:cs="Arial"/>
+          <w:iCs/>
+          <w:sz w:val="20"/>
+          <w:szCs w:val="20"/>
+        </w:rPr>
+        <w:t xml:space="preserve"> of these aspects. I should thank the many colleagues</w:t>
+      </w:r>
+      <w:r>
+        <w:rPr>
+          <w:rFonts w:ascii="Arial" w:eastAsia="Georgia" w:hAnsi="Arial" w:cs="Arial"/>
+          <w:iCs/>
+          <w:sz w:val="20"/>
+          <w:szCs w:val="20"/>
+        </w:rPr>
+        <w:t xml:space="preserve"> (</w:t>
+      </w:r>
+      <w:r>
+        <w:rPr>
+          <w:rFonts w:ascii="Arial" w:eastAsia="Georgia" w:hAnsi="Arial" w:cs="Arial"/>
+          <w:iCs/>
+          <w:sz w:val="20"/>
+          <w:szCs w:val="20"/>
+        </w:rPr>
+        <w:t>and now friends</w:t>
+      </w:r>
+      <w:r>
+        <w:rPr>
+          <w:rFonts w:ascii="Arial" w:eastAsia="Georgia" w:hAnsi="Arial" w:cs="Arial"/>
+          <w:iCs/>
+          <w:sz w:val="20"/>
+          <w:szCs w:val="20"/>
+        </w:rPr>
+        <w:t xml:space="preserve">) </w:t>
+      </w:r>
+      <w:r>
+        <w:rPr>
+          <w:rFonts w:ascii="Arial" w:eastAsia="Georgia" w:hAnsi="Arial" w:cs="Arial"/>
+          <w:iCs/>
+          <w:sz w:val="20"/>
+          <w:szCs w:val="20"/>
+        </w:rPr>
+        <w:t>within the School of Physics and Astronomy who have contributed fun conversation and probing questions, and who have helped make the last four years so much fun. I have deeply appreciated these opportunities to grow in self-management and self-leadership, in scientific ability, in public speaking, in teaching, in writing</w:t>
+      </w:r>
+      <w:r>
+        <w:rPr>
+          <w:rFonts w:ascii="Arial" w:eastAsia="Georgia" w:hAnsi="Arial" w:cs="Arial"/>
+          <w:iCs/>
+          <w:sz w:val="20"/>
+          <w:szCs w:val="20"/>
+        </w:rPr>
+        <w:t>,</w:t>
+      </w:r>
+      <w:r>
+        <w:rPr>
+          <w:rFonts w:ascii="Arial" w:eastAsia="Georgia" w:hAnsi="Arial" w:cs="Arial"/>
+          <w:iCs/>
+          <w:sz w:val="20"/>
+          <w:szCs w:val="20"/>
+        </w:rPr>
+        <w:t xml:space="preserve"> and in understanding and appreciation for our wonderful universe. Thank you to every undergraduate student I have taught or interacted with - you have reminded me that </w:t>
+      </w:r>
+      <w:r>
+        <w:rPr>
+          <w:rFonts w:ascii="Arial" w:eastAsia="Georgia" w:hAnsi="Arial" w:cs="Arial"/>
+          <w:iCs/>
+          <w:sz w:val="20"/>
+          <w:szCs w:val="20"/>
+        </w:rPr>
+        <w:t>“</w:t>
+      </w:r>
+      <w:r>
+        <w:rPr>
+          <w:rFonts w:ascii="Arial" w:eastAsia="Georgia" w:hAnsi="Arial" w:cs="Arial"/>
+          <w:iCs/>
+          <w:sz w:val="20"/>
+          <w:szCs w:val="20"/>
+        </w:rPr>
+        <w:t>yes I actually do quite enjoy physics, let me tell you why</w:t>
+      </w:r>
+      <w:r>
+        <w:rPr>
+          <w:rFonts w:ascii="Arial" w:eastAsia="Georgia" w:hAnsi="Arial" w:cs="Arial"/>
+          <w:iCs/>
+          <w:sz w:val="20"/>
+          <w:szCs w:val="20"/>
+        </w:rPr>
+        <w:t>”</w:t>
+      </w:r>
+      <w:r>
+        <w:rPr>
+          <w:rFonts w:ascii="Arial" w:eastAsia="Georgia" w:hAnsi="Arial" w:cs="Arial"/>
+          <w:iCs/>
+          <w:sz w:val="20"/>
+          <w:szCs w:val="20"/>
+        </w:rPr>
+        <w:t xml:space="preserve">. </w:t>
+      </w:r>
+      <w:r>
+        <w:rPr>
+          <w:rFonts w:ascii="Arial" w:eastAsia="Georgia" w:hAnsi="Arial" w:cs="Arial"/>
+          <w:iCs/>
+          <w:sz w:val="20"/>
+          <w:szCs w:val="20"/>
+        </w:rPr>
+        <w:t>Thanks, Anton,</w:t>
+      </w:r>
+      <w:r>
+        <w:rPr>
+          <w:rFonts w:ascii="Arial" w:eastAsia="Georgia" w:hAnsi="Arial" w:cs="Arial"/>
+          <w:iCs/>
+          <w:sz w:val="20"/>
+          <w:szCs w:val="20"/>
+        </w:rPr>
+        <w:t xml:space="preserve"> for helping me understand Mathematica and Git. Thank you also to Hamish, to</w:t>
+      </w:r>
+      <w:r>
+        <w:rPr>
+          <w:rFonts w:ascii="Arial" w:eastAsia="Georgia" w:hAnsi="Arial" w:cs="Arial"/>
+          <w:iCs/>
+          <w:sz w:val="20"/>
+          <w:szCs w:val="20"/>
+        </w:rPr>
+        <w:t xml:space="preserve"> </w:t>
+      </w:r>
+      <w:r>
+        <w:rPr>
+          <w:rFonts w:ascii="Arial" w:eastAsia="Georgia" w:hAnsi="Arial" w:cs="Arial"/>
+          <w:iCs/>
+          <w:sz w:val="20"/>
+          <w:szCs w:val="20"/>
+        </w:rPr>
+        <w:t xml:space="preserve">Jesús </w:t>
+      </w:r>
+      <w:r>
+        <w:rPr>
+          <w:rFonts w:ascii="Arial" w:eastAsia="Georgia" w:hAnsi="Arial" w:cs="Arial"/>
+          <w:iCs/>
+          <w:sz w:val="20"/>
+          <w:szCs w:val="20"/>
+        </w:rPr>
+        <w:t xml:space="preserve">and to </w:t>
+      </w:r>
+      <w:r>
+        <w:rPr>
+          <w:rFonts w:ascii="Arial" w:eastAsia="Georgia" w:hAnsi="Arial" w:cs="Arial"/>
+          <w:iCs/>
+          <w:sz w:val="20"/>
+          <w:szCs w:val="20"/>
+        </w:rPr>
+        <w:t xml:space="preserve">Cailean </w:t>
+      </w:r>
+      <w:r>
+        <w:rPr>
+          <w:rFonts w:ascii="Arial" w:eastAsia="Georgia" w:hAnsi="Arial" w:cs="Arial"/>
+          <w:iCs/>
+          <w:sz w:val="20"/>
+          <w:szCs w:val="20"/>
+        </w:rPr>
+        <w:t xml:space="preserve">for giving me the privilege to work with you and explore fun aspects of quantum physics. I enjoyed it and I hope you did too. </w:t>
+      </w:r>
+    </w:p>
+    <w:p>
+      <w:pPr>
+        <w:spacing w:after="0" w:line="240" w:lineRule="auto"/>
+        <w:rPr>
+          <w:rFonts w:ascii="Arial" w:eastAsia="Georgia" w:hAnsi="Arial" w:cs="Arial"/>
+          <w:iCs/>
+          <w:sz w:val="20"/>
+          <w:szCs w:val="20"/>
+        </w:rPr>
+      </w:pPr>
+    </w:p>
+    <w:p>
+      <w:pPr>
+        <w:spacing w:after="0" w:line="240" w:lineRule="auto"/>
+        <w:rPr>
+          <w:rFonts w:ascii="Arial" w:eastAsia="Georgia" w:hAnsi="Arial" w:cs="Arial"/>
+          <w:iCs/>
+          <w:sz w:val="20"/>
+          <w:szCs w:val="20"/>
+        </w:rPr>
+      </w:pPr>
+      <w:r>
+        <w:rPr>
+          <w:rFonts w:ascii="Arial" w:eastAsia="Georgia" w:hAnsi="Arial" w:cs="Arial"/>
+          <w:iCs/>
+          <w:sz w:val="20"/>
+          <w:szCs w:val="20"/>
+        </w:rPr>
+        <w:t xml:space="preserve">I acknowledge deep support from my family. Thanks for listening to me trying to explain </w:t>
+      </w:r>
+      <w:r>
+        <w:rPr>
+          <w:rFonts w:ascii="Arial" w:eastAsia="Georgia" w:hAnsi="Arial" w:cs="Arial"/>
+          <w:iCs/>
+          <w:sz w:val="20"/>
+          <w:szCs w:val="20"/>
+        </w:rPr>
+        <w:t>my research time and time again,</w:t>
+      </w:r>
+      <w:r>
+        <w:rPr>
+          <w:rFonts w:ascii="Arial" w:eastAsia="Georgia" w:hAnsi="Arial" w:cs="Arial"/>
+          <w:iCs/>
+          <w:sz w:val="20"/>
+          <w:szCs w:val="20"/>
+        </w:rPr>
+        <w:t xml:space="preserve"> and thanks especially to my parents for instilling in me a love and</w:t>
+      </w:r>
+      <w:r>
+        <w:rPr>
+          <w:rFonts w:ascii="Arial" w:eastAsia="Georgia" w:hAnsi="Arial" w:cs="Arial"/>
+          <w:iCs/>
+          <w:sz w:val="20"/>
+          <w:szCs w:val="20"/>
+        </w:rPr>
+        <w:t xml:space="preserve"> an</w:t>
+      </w:r>
+      <w:r>
+        <w:rPr>
+          <w:rFonts w:ascii="Arial" w:eastAsia="Georgia" w:hAnsi="Arial" w:cs="Arial"/>
+          <w:iCs/>
+          <w:sz w:val="20"/>
+          <w:szCs w:val="20"/>
+        </w:rPr>
+        <w:t xml:space="preserve"> appreciation for science and mathematics. I am grateful to Dad for</w:t>
+      </w:r>
+      <w:r>
+        <w:rPr>
+          <w:rFonts w:ascii="Arial" w:eastAsia="Georgia" w:hAnsi="Arial" w:cs="Arial"/>
+          <w:iCs/>
+          <w:sz w:val="20"/>
+          <w:szCs w:val="20"/>
+        </w:rPr>
+        <w:t xml:space="preserve"> convincing me to pursue physics (instead of Chemistry)</w:t>
+      </w:r>
+      <w:r>
+        <w:rPr>
+          <w:rFonts w:ascii="Arial" w:eastAsia="Georgia" w:hAnsi="Arial" w:cs="Arial"/>
+          <w:iCs/>
+          <w:sz w:val="20"/>
+          <w:szCs w:val="20"/>
+        </w:rPr>
+        <w:t>, and to</w:t>
+      </w:r>
+      <w:r>
+        <w:rPr>
+          <w:rFonts w:ascii="Arial" w:eastAsia="Georgia" w:hAnsi="Arial" w:cs="Arial"/>
+          <w:iCs/>
+          <w:sz w:val="20"/>
+          <w:szCs w:val="20"/>
+        </w:rPr>
+        <w:t xml:space="preserve"> both</w:t>
+      </w:r>
+      <w:r>
+        <w:rPr>
+          <w:rFonts w:ascii="Arial" w:eastAsia="Georgia" w:hAnsi="Arial" w:cs="Arial"/>
+          <w:iCs/>
+          <w:sz w:val="20"/>
+          <w:szCs w:val="20"/>
+        </w:rPr>
+        <w:t xml:space="preserve"> Mum </w:t>
+      </w:r>
+      <w:r>
+        <w:rPr>
+          <w:rFonts w:ascii="Arial" w:eastAsia="Georgia" w:hAnsi="Arial" w:cs="Arial"/>
+          <w:iCs/>
+          <w:sz w:val="20"/>
+          <w:szCs w:val="20"/>
+        </w:rPr>
+        <w:t xml:space="preserve">and Dad </w:t>
+      </w:r>
+      <w:r>
+        <w:rPr>
+          <w:rFonts w:ascii="Arial" w:eastAsia="Georgia" w:hAnsi="Arial" w:cs="Arial"/>
+          <w:iCs/>
+          <w:sz w:val="20"/>
+          <w:szCs w:val="20"/>
+        </w:rPr>
+        <w:t xml:space="preserve">for working so hard to support me financially through my first degree, and emotionally during this one. And thanks to my siblings Peter, Naomi, Annalise, Abigail and Andy for many years of friendship and </w:t>
+      </w:r>
+      <w:r>
+        <w:rPr>
+          <w:rFonts w:ascii="Arial" w:eastAsia="Georgia" w:hAnsi="Arial" w:cs="Arial"/>
+          <w:iCs/>
+          <w:sz w:val="20"/>
+          <w:szCs w:val="20"/>
+        </w:rPr>
+        <w:t>encouragement</w:t>
+      </w:r>
+      <w:r>
+        <w:rPr>
+          <w:rFonts w:ascii="Arial" w:eastAsia="Georgia" w:hAnsi="Arial" w:cs="Arial"/>
+          <w:iCs/>
+          <w:sz w:val="20"/>
+          <w:szCs w:val="20"/>
+        </w:rPr>
+        <w:t>.</w:t>
+      </w:r>
+    </w:p>
+    <w:p>
+      <w:pPr>
+        <w:spacing w:after="0" w:line="240" w:lineRule="auto"/>
+        <w:rPr>
+          <w:rFonts w:ascii="Arial" w:eastAsia="Georgia" w:hAnsi="Arial" w:cs="Arial"/>
+          <w:iCs/>
+          <w:sz w:val="20"/>
+          <w:szCs w:val="20"/>
+        </w:rPr>
+      </w:pPr>
+    </w:p>
+    <w:p>
+      <w:pPr>
+        <w:spacing w:after="0" w:line="240" w:lineRule="auto"/>
+        <w:rPr>
+          <w:rFonts w:ascii="Arial" w:eastAsia="Georgia" w:hAnsi="Arial" w:cs="Arial"/>
+          <w:iCs/>
+          <w:sz w:val="20"/>
+          <w:szCs w:val="20"/>
+        </w:rPr>
+      </w:pPr>
+      <w:r>
+        <w:rPr>
+          <w:rFonts w:ascii="Arial" w:eastAsia="Georgia" w:hAnsi="Arial" w:cs="Arial"/>
+          <w:iCs/>
+          <w:sz w:val="20"/>
+          <w:szCs w:val="20"/>
+        </w:rPr>
+        <w:t>I could not have survived without a little help from my friends. I am grateful</w:t>
+      </w:r>
+      <w:r>
+        <w:rPr>
+          <w:rFonts w:ascii="Arial" w:eastAsia="Georgia" w:hAnsi="Arial" w:cs="Arial"/>
+          <w:iCs/>
+          <w:sz w:val="20"/>
+          <w:szCs w:val="20"/>
+        </w:rPr>
+        <w:t>,</w:t>
+      </w:r>
+      <w:r>
+        <w:rPr>
+          <w:rFonts w:ascii="Arial" w:eastAsia="Georgia" w:hAnsi="Arial" w:cs="Arial"/>
+          <w:iCs/>
+          <w:sz w:val="20"/>
+          <w:szCs w:val="20"/>
+        </w:rPr>
+        <w:t xml:space="preserve"> in particular</w:t>
+      </w:r>
+      <w:r>
+        <w:rPr>
+          <w:rFonts w:ascii="Arial" w:eastAsia="Georgia" w:hAnsi="Arial" w:cs="Arial"/>
+          <w:iCs/>
+          <w:sz w:val="20"/>
+          <w:szCs w:val="20"/>
+        </w:rPr>
+        <w:t>,</w:t>
+      </w:r>
+      <w:r>
+        <w:rPr>
+          <w:rFonts w:ascii="Arial" w:eastAsia="Georgia" w:hAnsi="Arial" w:cs="Arial"/>
+          <w:iCs/>
+          <w:sz w:val="20"/>
+          <w:szCs w:val="20"/>
+        </w:rPr>
+        <w:t xml:space="preserve"> </w:t>
+      </w:r>
+      <w:r>
+        <w:rPr>
+          <w:rFonts w:ascii="Arial" w:eastAsia="Georgia" w:hAnsi="Arial" w:cs="Arial"/>
+          <w:iCs/>
+          <w:sz w:val="20"/>
+          <w:szCs w:val="20"/>
+        </w:rPr>
+        <w:t xml:space="preserve">to those </w:t>
+      </w:r>
+      <w:r>
+        <w:rPr>
+          <w:rFonts w:ascii="Arial" w:eastAsia="Georgia" w:hAnsi="Arial" w:cs="Arial"/>
+          <w:iCs/>
+          <w:sz w:val="20"/>
+          <w:szCs w:val="20"/>
+        </w:rPr>
+        <w:t xml:space="preserve">at St Andrews Baptist Church, who have put up with my combination of too-little-sleep and too-much-coffee for the last nine years. You have reminded me that there are bigger things to focus on and enjoy than the PhD, and more important places to find my self-worth and satisfaction than in my own productivity and scientific output. Thank you to Jesus for making (quantum) light in the first place. Thanks to everyone in the </w:t>
+      </w:r>
+      <w:r>
+        <w:rPr>
+          <w:rFonts w:ascii="Arial" w:eastAsia="Georgia" w:hAnsi="Arial" w:cs="Arial"/>
+          <w:iCs/>
+          <w:sz w:val="20"/>
+          <w:szCs w:val="20"/>
+        </w:rPr>
+        <w:t>“</w:t>
+      </w:r>
+      <w:r>
+        <w:rPr>
+          <w:rFonts w:ascii="Arial" w:eastAsia="Georgia" w:hAnsi="Arial" w:cs="Arial"/>
+          <w:iCs/>
+          <w:sz w:val="20"/>
+          <w:szCs w:val="20"/>
+        </w:rPr>
+        <w:t>Commune</w:t>
+      </w:r>
+      <w:r>
+        <w:rPr>
+          <w:rFonts w:ascii="Arial" w:eastAsia="Georgia" w:hAnsi="Arial" w:cs="Arial"/>
+          <w:iCs/>
+          <w:sz w:val="20"/>
+          <w:szCs w:val="20"/>
+        </w:rPr>
+        <w:t>”</w:t>
+      </w:r>
+      <w:r>
+        <w:rPr>
+          <w:rFonts w:ascii="Arial" w:eastAsia="Georgia" w:hAnsi="Arial" w:cs="Arial"/>
+          <w:iCs/>
+          <w:sz w:val="20"/>
+          <w:szCs w:val="20"/>
+        </w:rPr>
+        <w:t>. Thanks</w:t>
+      </w:r>
+      <w:r>
+        <w:rPr>
+          <w:rFonts w:ascii="Arial" w:eastAsia="Georgia" w:hAnsi="Arial" w:cs="Arial"/>
+          <w:iCs/>
+          <w:sz w:val="20"/>
+          <w:szCs w:val="20"/>
+        </w:rPr>
+        <w:t xml:space="preserve"> </w:t>
+      </w:r>
+      <w:r>
+        <w:rPr>
+          <w:rFonts w:ascii="Arial" w:eastAsia="Georgia" w:hAnsi="Arial" w:cs="Arial"/>
+          <w:iCs/>
+          <w:sz w:val="20"/>
+          <w:szCs w:val="20"/>
+        </w:rPr>
+        <w:t>especially</w:t>
+      </w:r>
+      <w:r>
+        <w:rPr>
+          <w:rFonts w:ascii="Arial" w:eastAsia="Georgia" w:hAnsi="Arial" w:cs="Arial"/>
+          <w:iCs/>
+          <w:sz w:val="20"/>
+          <w:szCs w:val="20"/>
+        </w:rPr>
+        <w:t xml:space="preserve"> to James and Belinda, David, </w:t>
+      </w:r>
+      <w:r>
+        <w:rPr>
+          <w:rFonts w:ascii="Arial" w:eastAsia="Georgia" w:hAnsi="Arial" w:cs="Arial"/>
+          <w:iCs/>
+          <w:sz w:val="20"/>
+          <w:szCs w:val="20"/>
+        </w:rPr>
+        <w:t>Daffyd</w:t>
+      </w:r>
+      <w:r>
+        <w:rPr>
+          <w:rFonts w:ascii="Arial" w:eastAsia="Georgia" w:hAnsi="Arial" w:cs="Arial"/>
+          <w:iCs/>
+          <w:sz w:val="20"/>
+          <w:szCs w:val="20"/>
+        </w:rPr>
+        <w:t>, Jordan and Tamara, Emily, Gavin, the Milkman,</w:t>
+      </w:r>
+      <w:r>
+        <w:rPr>
+          <w:rFonts w:ascii="Arial" w:eastAsia="Georgia" w:hAnsi="Arial" w:cs="Arial"/>
+          <w:iCs/>
+          <w:sz w:val="20"/>
+          <w:szCs w:val="20"/>
+        </w:rPr>
+        <w:t xml:space="preserve"> the Irregulars,</w:t>
+      </w:r>
+      <w:bookmarkStart w:id="0" w:name="_GoBack"/>
+      <w:bookmarkEnd w:id="0"/>
+      <w:r>
+        <w:rPr>
+          <w:rFonts w:ascii="Arial" w:eastAsia="Georgia" w:hAnsi="Arial" w:cs="Arial"/>
+          <w:iCs/>
+          <w:sz w:val="20"/>
+          <w:szCs w:val="20"/>
+        </w:rPr>
+        <w:t xml:space="preserve"> and so many more. I should say </w:t>
+      </w:r>
+      <w:r>
+        <w:rPr>
+          <w:rFonts w:ascii="Arial" w:eastAsia="Georgia" w:hAnsi="Arial" w:cs="Arial"/>
+          <w:iCs/>
+          <w:sz w:val="20"/>
+          <w:szCs w:val="20"/>
+        </w:rPr>
+        <w:t>“</w:t>
+      </w:r>
+      <w:r>
+        <w:rPr>
+          <w:rFonts w:ascii="Arial" w:eastAsia="Georgia" w:hAnsi="Arial" w:cs="Arial"/>
+          <w:iCs/>
+          <w:sz w:val="20"/>
+          <w:szCs w:val="20"/>
+        </w:rPr>
+        <w:t>thank you</w:t>
+      </w:r>
+      <w:r>
+        <w:rPr>
+          <w:rFonts w:ascii="Arial" w:eastAsia="Georgia" w:hAnsi="Arial" w:cs="Arial"/>
+          <w:iCs/>
+          <w:sz w:val="20"/>
+          <w:szCs w:val="20"/>
+        </w:rPr>
+        <w:t>”</w:t>
+      </w:r>
+      <w:r>
+        <w:rPr>
+          <w:rFonts w:ascii="Arial" w:eastAsia="Georgia" w:hAnsi="Arial" w:cs="Arial"/>
+          <w:iCs/>
+          <w:sz w:val="20"/>
+          <w:szCs w:val="20"/>
+        </w:rPr>
+        <w:t xml:space="preserve"> to Andrew Rollinson for encouraging me towards a PhD in the first place (though he's probably forgotten about it</w:t>
+      </w:r>
+      <w:r>
+        <w:rPr>
+          <w:rFonts w:ascii="Arial" w:eastAsia="Georgia" w:hAnsi="Arial" w:cs="Arial"/>
+          <w:iCs/>
+          <w:sz w:val="20"/>
+          <w:szCs w:val="20"/>
+        </w:rPr>
+        <w:t>) and</w:t>
+      </w:r>
+      <w:r>
+        <w:rPr>
+          <w:rFonts w:ascii="Arial" w:eastAsia="Georgia" w:hAnsi="Arial" w:cs="Arial"/>
+          <w:iCs/>
+          <w:sz w:val="20"/>
+          <w:szCs w:val="20"/>
+        </w:rPr>
+        <w:t xml:space="preserve"> </w:t>
+      </w:r>
+      <w:r>
+        <w:rPr>
+          <w:rFonts w:ascii="Arial" w:eastAsia="Georgia" w:hAnsi="Arial" w:cs="Arial"/>
+          <w:iCs/>
+          <w:sz w:val="20"/>
+          <w:szCs w:val="20"/>
+        </w:rPr>
+        <w:t xml:space="preserve">say </w:t>
+      </w:r>
+      <w:r>
+        <w:rPr>
+          <w:rFonts w:ascii="Arial" w:eastAsia="Georgia" w:hAnsi="Arial" w:cs="Arial"/>
+          <w:iCs/>
+          <w:sz w:val="20"/>
+          <w:szCs w:val="20"/>
+        </w:rPr>
+        <w:t>“</w:t>
+      </w:r>
+      <w:r>
+        <w:rPr>
+          <w:rFonts w:ascii="Arial" w:eastAsia="Georgia" w:hAnsi="Arial" w:cs="Arial"/>
+          <w:iCs/>
+          <w:sz w:val="20"/>
+          <w:szCs w:val="20"/>
+        </w:rPr>
+        <w:t>hello</w:t>
+      </w:r>
+      <w:r>
+        <w:rPr>
+          <w:rFonts w:ascii="Arial" w:eastAsia="Georgia" w:hAnsi="Arial" w:cs="Arial"/>
+          <w:iCs/>
+          <w:sz w:val="20"/>
+          <w:szCs w:val="20"/>
+        </w:rPr>
+        <w:t>”</w:t>
+      </w:r>
+      <w:r>
+        <w:rPr>
+          <w:rFonts w:ascii="Arial" w:eastAsia="Georgia" w:hAnsi="Arial" w:cs="Arial"/>
+          <w:iCs/>
+          <w:sz w:val="20"/>
+          <w:szCs w:val="20"/>
+        </w:rPr>
+        <w:t xml:space="preserve"> to Jason Isaacs.</w:t>
+      </w:r>
+    </w:p>
+    <w:p>
+      <w:pPr>
+        <w:spacing w:after="0" w:line="240" w:lineRule="auto"/>
+        <w:rPr>
+          <w:rFonts w:ascii="Arial" w:eastAsia="Georgia" w:hAnsi="Arial" w:cs="Arial"/>
+          <w:iCs/>
+          <w:sz w:val="20"/>
+          <w:szCs w:val="20"/>
+        </w:rPr>
+      </w:pPr>
+    </w:p>
+    <w:p>
+      <w:pPr>
+        <w:spacing w:after="0" w:line="240" w:lineRule="auto"/>
+        <w:rPr>
+          <w:rFonts w:ascii="Arial" w:eastAsia="Georgia" w:hAnsi="Arial" w:cs="Arial"/>
+          <w:iCs/>
+          <w:sz w:val="20"/>
+          <w:szCs w:val="20"/>
+        </w:rPr>
+      </w:pPr>
+      <w:r>
+        <w:rPr>
+          <w:rFonts w:ascii="Arial" w:eastAsia="Georgia" w:hAnsi="Arial" w:cs="Arial"/>
+          <w:iCs/>
+          <w:sz w:val="20"/>
+          <w:szCs w:val="20"/>
+        </w:rPr>
+        <w:t xml:space="preserve">Finally, I am deeply </w:t>
+      </w:r>
+      <w:r>
+        <w:rPr>
+          <w:rFonts w:ascii="Arial" w:eastAsia="Georgia" w:hAnsi="Arial" w:cs="Arial"/>
+          <w:iCs/>
+          <w:sz w:val="20"/>
+          <w:szCs w:val="20"/>
+        </w:rPr>
+        <w:t>indebted</w:t>
+      </w:r>
+      <w:r>
+        <w:rPr>
+          <w:rFonts w:ascii="Arial" w:eastAsia="Georgia" w:hAnsi="Arial" w:cs="Arial"/>
+          <w:iCs/>
+          <w:sz w:val="20"/>
+          <w:szCs w:val="20"/>
+        </w:rPr>
+        <w:t xml:space="preserve"> for the love and support I have received from my wife Hannah. She has encouraged me when the PhD has just been plain </w:t>
+      </w:r>
+      <w:r>
+        <w:rPr>
+          <w:rFonts w:ascii="Arial" w:eastAsia="Georgia" w:hAnsi="Arial" w:cs="Arial"/>
+          <w:iCs/>
+          <w:sz w:val="20"/>
+          <w:szCs w:val="20"/>
+        </w:rPr>
+        <w:t>annoying and</w:t>
+      </w:r>
+      <w:r>
+        <w:rPr>
+          <w:rFonts w:ascii="Arial" w:eastAsia="Georgia" w:hAnsi="Arial" w:cs="Arial"/>
+          <w:iCs/>
+          <w:sz w:val="20"/>
+          <w:szCs w:val="20"/>
+        </w:rPr>
+        <w:t xml:space="preserve"> rejoiced with me when it has just been plain brilliant. Thank you for allowing me to lock myself away to write for the last </w:t>
+      </w:r>
+      <w:r>
+        <w:rPr>
+          <w:rFonts w:ascii="Arial" w:eastAsia="Georgia" w:hAnsi="Arial" w:cs="Arial"/>
+          <w:iCs/>
+          <w:sz w:val="20"/>
+          <w:szCs w:val="20"/>
+        </w:rPr>
+        <w:t>few</w:t>
+      </w:r>
+      <w:r>
+        <w:rPr>
+          <w:rFonts w:ascii="Arial" w:eastAsia="Georgia" w:hAnsi="Arial" w:cs="Arial"/>
+          <w:iCs/>
+          <w:sz w:val="20"/>
+          <w:szCs w:val="20"/>
+        </w:rPr>
+        <w:t xml:space="preserve"> months, and for being a source of fun, food and caffeine for the last </w:t>
+      </w:r>
+      <w:r>
+        <w:rPr>
+          <w:rFonts w:ascii="Arial" w:eastAsia="Georgia" w:hAnsi="Arial" w:cs="Arial"/>
+          <w:iCs/>
+          <w:sz w:val="20"/>
+          <w:szCs w:val="20"/>
+        </w:rPr>
+        <w:t>few</w:t>
+      </w:r>
+      <w:r>
+        <w:rPr>
+          <w:rFonts w:ascii="Arial" w:eastAsia="Georgia" w:hAnsi="Arial" w:cs="Arial"/>
+          <w:iCs/>
+          <w:sz w:val="20"/>
+          <w:szCs w:val="20"/>
+        </w:rPr>
+        <w:t xml:space="preserve"> years.</w:t>
       </w:r>
     </w:p>
     <w:p>
@@ -168,72 +875,53 @@
           <w:szCs w:val="20"/>
         </w:rPr>
       </w:pPr>
-      <w:r>
-        <w:rPr>
-          <w:rFonts w:ascii="Arial" w:eastAsia="Georgia" w:hAnsi="Arial" w:cs="Arial"/>
-          <w:iCs/>
-          <w:sz w:val="20"/>
-          <w:szCs w:val="20"/>
-        </w:rPr>
-        <w:t>P</w:t>
-      </w:r>
-      <w:r>
-        <w:rPr>
-          <w:rFonts w:ascii="Arial" w:eastAsia="Georgia" w:hAnsi="Arial" w:cs="Arial"/>
-          <w:iCs/>
-          <w:sz w:val="20"/>
-          <w:szCs w:val="20"/>
-        </w:rPr>
-        <w:t xml:space="preserve">lease list the names of any organisations or institutions who have funded your thesis research using the </w:t>
-      </w:r>
-      <w:r>
-        <w:rPr>
-          <w:rFonts w:ascii="Arial" w:eastAsia="Georgia" w:hAnsi="Arial" w:cs="Arial"/>
-          <w:iCs/>
-          <w:sz w:val="20"/>
-          <w:szCs w:val="20"/>
-        </w:rPr>
-        <w:t xml:space="preserve">specific </w:t>
-      </w:r>
-      <w:r>
-        <w:rPr>
-          <w:rFonts w:ascii="Arial" w:eastAsia="Georgia" w:hAnsi="Arial" w:cs="Arial"/>
-          <w:iCs/>
-          <w:sz w:val="20"/>
-          <w:szCs w:val="20"/>
-        </w:rPr>
-        <w:t xml:space="preserve">format </w:t>
-      </w:r>
-      <w:r>
-        <w:rPr>
-          <w:rFonts w:ascii="Arial" w:eastAsia="Georgia" w:hAnsi="Arial" w:cs="Arial"/>
-          <w:iCs/>
-          <w:sz w:val="20"/>
-          <w:szCs w:val="20"/>
-        </w:rPr>
-        <w:t xml:space="preserve">and punctuation </w:t>
-      </w:r>
-      <w:r>
-        <w:rPr>
-          <w:rFonts w:ascii="Arial" w:eastAsia="Georgia" w:hAnsi="Arial" w:cs="Arial"/>
-          <w:iCs/>
-          <w:sz w:val="20"/>
-          <w:szCs w:val="20"/>
-        </w:rPr>
-        <w:t>below.  [</w:t>
-      </w:r>
-      <w:r>
-        <w:rPr>
-          <w:rFonts w:ascii="Arial" w:hAnsi="Arial" w:cs="Arial"/>
-          <w:sz w:val="20"/>
-          <w:szCs w:val="20"/>
-        </w:rPr>
-        <w:t>An example of the formatting can also be found in Appendix II of the Guidance for submission of theses document</w:t>
-      </w:r>
-      <w:r>
-        <w:rPr>
-          <w:rFonts w:ascii="Arial" w:eastAsia="Georgia" w:hAnsi="Arial" w:cs="Arial"/>
-          <w:iCs/>
+    </w:p>
+    <w:p>
+      <w:pPr>
+        <w:spacing w:after="0" w:line="240" w:lineRule="auto"/>
+        <w:jc w:val="both"/>
+        <w:rPr>
+          <w:rFonts w:ascii="Arial" w:eastAsia="Georgia" w:hAnsi="Arial" w:cs="Arial"/>
+          <w:sz w:val="20"/>
+          <w:szCs w:val="20"/>
+        </w:rPr>
+      </w:pPr>
+      <w:r>
+        <w:rPr>
+          <w:rFonts w:ascii="Arial" w:eastAsia="Georgia" w:hAnsi="Arial" w:cs="Arial"/>
+          <w:sz w:val="20"/>
+          <w:szCs w:val="20"/>
+        </w:rPr>
+        <w:t xml:space="preserve">This work was supported by the </w:t>
+      </w:r>
+      <w:r>
+        <w:rPr>
+          <w:rFonts w:ascii="Arial" w:eastAsia="Georgia" w:hAnsi="Arial" w:cs="Arial"/>
+          <w:iCs/>
+          <w:sz w:val="20"/>
+          <w:szCs w:val="20"/>
+        </w:rPr>
+        <w:t>EPSRC</w:t>
+      </w:r>
+      <w:r>
+        <w:rPr>
+          <w:rFonts w:ascii="Arial" w:eastAsia="Georgia" w:hAnsi="Arial" w:cs="Arial"/>
+          <w:sz w:val="20"/>
+          <w:szCs w:val="20"/>
+        </w:rPr>
+        <w:t xml:space="preserve"> [grant number </w:t>
+      </w:r>
+      <w:r>
+        <w:rPr>
+          <w:rFonts w:ascii="Arial" w:eastAsia="Georgia" w:hAnsi="Arial" w:cs="Arial"/>
+          <w:sz w:val="20"/>
+          <w:szCs w:val="20"/>
+        </w:rPr>
+        <w:t>1798331</w:t>
+      </w:r>
+      <w:r>
+        <w:rPr>
+          <w:rFonts w:ascii="Arial" w:eastAsia="Georgia" w:hAnsi="Arial" w:cs="Arial"/>
           <w:sz w:val="20"/>
           <w:szCs w:val="20"/>
         </w:rPr>
@@ -246,358 +934,10 @@
         <w:jc w:val="both"/>
         <w:rPr>
           <w:rFonts w:ascii="Arial" w:eastAsia="Georgia" w:hAnsi="Arial" w:cs="Arial"/>
-          <w:iCs/>
-          <w:sz w:val="20"/>
-          <w:szCs w:val="20"/>
-        </w:rPr>
-      </w:pPr>
-    </w:p>
-    <w:p>
-      <w:pPr>
-        <w:spacing w:after="0" w:line="240" w:lineRule="auto"/>
-        <w:jc w:val="both"/>
-        <w:rPr>
-          <w:rFonts w:ascii="Arial" w:eastAsia="Georgia" w:hAnsi="Arial" w:cs="Arial"/>
-          <w:sz w:val="20"/>
-          <w:szCs w:val="20"/>
-        </w:rPr>
-      </w:pPr>
-      <w:r>
-        <w:rPr>
-          <w:rFonts w:ascii="Arial" w:eastAsia="Georgia" w:hAnsi="Arial" w:cs="Arial"/>
-          <w:sz w:val="20"/>
-          <w:szCs w:val="20"/>
-        </w:rPr>
-        <w:t xml:space="preserve">This work was supported by the </w:t>
-      </w:r>
-      <w:r>
-        <w:rPr>
-          <w:rFonts w:ascii="Arial" w:eastAsia="Georgia" w:hAnsi="Arial" w:cs="Arial"/>
-          <w:iCs/>
-          <w:sz w:val="20"/>
-          <w:szCs w:val="20"/>
-        </w:rPr>
-        <w:t xml:space="preserve">insert funder name </w:t>
-      </w:r>
-      <w:r>
-        <w:rPr>
-          <w:rFonts w:ascii="Arial" w:eastAsia="Georgia" w:hAnsi="Arial" w:cs="Arial"/>
-          <w:b/>
-          <w:bCs/>
-          <w:iCs/>
-          <w:sz w:val="20"/>
-          <w:szCs w:val="20"/>
-        </w:rPr>
-        <w:t>in full</w:t>
-      </w:r>
-      <w:r>
-        <w:rPr>
-          <w:rFonts w:ascii="Arial" w:eastAsia="Georgia" w:hAnsi="Arial" w:cs="Arial"/>
-          <w:iCs/>
-          <w:sz w:val="20"/>
-          <w:szCs w:val="20"/>
-        </w:rPr>
-        <w:t xml:space="preserve"> here</w:t>
-      </w:r>
-      <w:r>
-        <w:rPr>
-          <w:rFonts w:ascii="Arial" w:eastAsia="Georgia" w:hAnsi="Arial" w:cs="Arial"/>
-          <w:sz w:val="20"/>
-          <w:szCs w:val="20"/>
-        </w:rPr>
-        <w:t xml:space="preserve"> [grant number </w:t>
-      </w:r>
-      <w:proofErr w:type="spellStart"/>
-      <w:r>
-        <w:rPr>
-          <w:rFonts w:ascii="Arial" w:eastAsia="Georgia" w:hAnsi="Arial" w:cs="Arial"/>
-          <w:sz w:val="20"/>
-          <w:szCs w:val="20"/>
-        </w:rPr>
-        <w:t>xxxx</w:t>
-      </w:r>
-      <w:proofErr w:type="spellEnd"/>
-      <w:r>
-        <w:rPr>
-          <w:rFonts w:ascii="Arial" w:eastAsia="Georgia" w:hAnsi="Arial" w:cs="Arial"/>
-          <w:sz w:val="20"/>
-          <w:szCs w:val="20"/>
-        </w:rPr>
-        <w:t>].</w:t>
-      </w:r>
-    </w:p>
-    <w:p>
-      <w:pPr>
-        <w:spacing w:after="0" w:line="240" w:lineRule="auto"/>
-        <w:jc w:val="both"/>
-        <w:rPr>
-          <w:rFonts w:ascii="Arial" w:eastAsia="Georgia" w:hAnsi="Arial" w:cs="Arial"/>
-          <w:sz w:val="20"/>
-          <w:szCs w:val="20"/>
-        </w:rPr>
-      </w:pPr>
-    </w:p>
-    <w:p>
-      <w:pPr>
-        <w:spacing w:after="0" w:line="240" w:lineRule="auto"/>
-        <w:jc w:val="both"/>
-        <w:rPr>
-          <w:rFonts w:ascii="Arial" w:eastAsia="Georgia" w:hAnsi="Arial" w:cs="Arial"/>
-          <w:sz w:val="20"/>
-          <w:szCs w:val="20"/>
-        </w:rPr>
-      </w:pPr>
-      <w:r>
-        <w:rPr>
-          <w:rFonts w:ascii="Arial" w:eastAsia="Georgia" w:hAnsi="Arial" w:cs="Arial"/>
-          <w:sz w:val="20"/>
-          <w:szCs w:val="20"/>
-        </w:rPr>
-        <w:t>OR</w:t>
-      </w:r>
-    </w:p>
-    <w:p>
-      <w:pPr>
-        <w:spacing w:after="0" w:line="240" w:lineRule="auto"/>
-        <w:jc w:val="both"/>
-        <w:rPr>
-          <w:rFonts w:ascii="Arial" w:eastAsia="Georgia" w:hAnsi="Arial" w:cs="Arial"/>
-          <w:sz w:val="20"/>
-          <w:szCs w:val="20"/>
-        </w:rPr>
-      </w:pPr>
-    </w:p>
-    <w:p>
-      <w:pPr>
-        <w:spacing w:after="0" w:line="240" w:lineRule="auto"/>
-        <w:jc w:val="both"/>
-        <w:rPr>
-          <w:rFonts w:ascii="Arial" w:eastAsia="Georgia" w:hAnsi="Arial" w:cs="Arial"/>
-          <w:sz w:val="20"/>
-          <w:szCs w:val="20"/>
-        </w:rPr>
-      </w:pPr>
-      <w:r>
-        <w:rPr>
-          <w:rFonts w:ascii="Arial" w:eastAsia="Georgia" w:hAnsi="Arial" w:cs="Arial"/>
-          <w:sz w:val="20"/>
-          <w:szCs w:val="20"/>
-        </w:rPr>
-        <w:t xml:space="preserve">This work was supported by the </w:t>
-      </w:r>
-      <w:r>
-        <w:rPr>
-          <w:rFonts w:ascii="Arial" w:eastAsia="Georgia" w:hAnsi="Arial" w:cs="Arial"/>
-          <w:iCs/>
-          <w:sz w:val="20"/>
-          <w:szCs w:val="20"/>
-        </w:rPr>
-        <w:t>Funder 1 Name</w:t>
-      </w:r>
-      <w:r>
-        <w:rPr>
-          <w:rFonts w:ascii="Arial" w:eastAsia="Georgia" w:hAnsi="Arial" w:cs="Arial"/>
-          <w:sz w:val="20"/>
-          <w:szCs w:val="20"/>
-        </w:rPr>
-        <w:t xml:space="preserve"> [grant number xxxx]; and the Funder 2 Name [grant number </w:t>
-      </w:r>
-      <w:proofErr w:type="spellStart"/>
-      <w:r>
-        <w:rPr>
-          <w:rFonts w:ascii="Arial" w:eastAsia="Georgia" w:hAnsi="Arial" w:cs="Arial"/>
-          <w:sz w:val="20"/>
-          <w:szCs w:val="20"/>
-        </w:rPr>
-        <w:t>yyyy</w:t>
-      </w:r>
-      <w:proofErr w:type="spellEnd"/>
-      <w:r>
-        <w:rPr>
-          <w:rFonts w:ascii="Arial" w:eastAsia="Georgia" w:hAnsi="Arial" w:cs="Arial"/>
-          <w:sz w:val="20"/>
-          <w:szCs w:val="20"/>
-        </w:rPr>
-        <w:t>].</w:t>
-      </w:r>
-    </w:p>
-    <w:p>
-      <w:pPr>
-        <w:spacing w:after="0" w:line="240" w:lineRule="auto"/>
-        <w:jc w:val="both"/>
-        <w:rPr>
-          <w:rFonts w:ascii="Arial" w:eastAsia="Georgia" w:hAnsi="Arial" w:cs="Arial"/>
-          <w:sz w:val="20"/>
-          <w:szCs w:val="20"/>
-        </w:rPr>
-      </w:pPr>
-    </w:p>
-    <w:p>
-      <w:pPr>
-        <w:spacing w:after="0" w:line="240" w:lineRule="auto"/>
-        <w:jc w:val="both"/>
-        <w:rPr>
-          <w:rFonts w:ascii="Arial" w:eastAsia="Georgia" w:hAnsi="Arial" w:cs="Arial"/>
-          <w:sz w:val="20"/>
-          <w:szCs w:val="20"/>
-        </w:rPr>
-      </w:pPr>
-      <w:r>
-        <w:rPr>
-          <w:rFonts w:ascii="Arial" w:eastAsia="Georgia" w:hAnsi="Arial" w:cs="Arial"/>
-          <w:sz w:val="20"/>
-          <w:szCs w:val="20"/>
-        </w:rPr>
-        <w:t>OR</w:t>
-      </w:r>
-    </w:p>
-    <w:p>
-      <w:pPr>
-        <w:spacing w:after="0" w:line="240" w:lineRule="auto"/>
-        <w:jc w:val="both"/>
-        <w:rPr>
-          <w:rFonts w:ascii="Arial" w:eastAsia="Georgia" w:hAnsi="Arial" w:cs="Arial"/>
-          <w:sz w:val="20"/>
-          <w:szCs w:val="20"/>
-        </w:rPr>
-      </w:pPr>
-    </w:p>
-    <w:p>
-      <w:pPr>
-        <w:spacing w:after="0" w:line="240" w:lineRule="auto"/>
-        <w:jc w:val="both"/>
-        <w:rPr>
-          <w:rFonts w:ascii="Arial" w:eastAsia="Georgia" w:hAnsi="Arial" w:cs="Arial"/>
-          <w:sz w:val="20"/>
-          <w:szCs w:val="20"/>
-        </w:rPr>
-      </w:pPr>
-      <w:r>
-        <w:rPr>
-          <w:rFonts w:ascii="Arial" w:eastAsia="Georgia" w:hAnsi="Arial" w:cs="Arial"/>
-          <w:sz w:val="20"/>
-          <w:szCs w:val="20"/>
-        </w:rPr>
-        <w:t xml:space="preserve">This work was supported by the </w:t>
-      </w:r>
-      <w:r>
-        <w:rPr>
-          <w:rFonts w:ascii="Arial" w:eastAsia="Georgia" w:hAnsi="Arial" w:cs="Arial"/>
-          <w:iCs/>
-          <w:sz w:val="20"/>
-          <w:szCs w:val="20"/>
-        </w:rPr>
-        <w:t>Funder 1 Name</w:t>
-      </w:r>
-      <w:r>
-        <w:rPr>
-          <w:rFonts w:ascii="Arial" w:eastAsia="Georgia" w:hAnsi="Arial" w:cs="Arial"/>
-          <w:sz w:val="20"/>
-          <w:szCs w:val="20"/>
-        </w:rPr>
-        <w:t xml:space="preserve"> [grant number xxxx]</w:t>
-      </w:r>
-      <w:r>
-        <w:rPr>
-          <w:rFonts w:ascii="Arial" w:eastAsia="Georgia" w:hAnsi="Arial" w:cs="Arial"/>
-          <w:sz w:val="20"/>
-          <w:szCs w:val="20"/>
-        </w:rPr>
-        <w:t xml:space="preserve">; </w:t>
-      </w:r>
-      <w:r>
-        <w:rPr>
-          <w:rFonts w:ascii="Arial" w:eastAsia="Georgia" w:hAnsi="Arial" w:cs="Arial"/>
-          <w:sz w:val="20"/>
-          <w:szCs w:val="20"/>
-        </w:rPr>
-        <w:t>the Funder 2 Name [grant number yyyy]</w:t>
-      </w:r>
-      <w:r>
-        <w:rPr>
-          <w:rFonts w:ascii="Arial" w:eastAsia="Georgia" w:hAnsi="Arial" w:cs="Arial"/>
-          <w:sz w:val="20"/>
-          <w:szCs w:val="20"/>
-        </w:rPr>
-        <w:t>; and the Funder 3 Name [grant number zzzz].</w:t>
-      </w:r>
-    </w:p>
-    <w:p>
-      <w:pPr>
-        <w:spacing w:after="0" w:line="240" w:lineRule="auto"/>
-        <w:jc w:val="both"/>
-        <w:rPr>
-          <w:rFonts w:ascii="Arial" w:eastAsia="Georgia" w:hAnsi="Arial" w:cs="Arial"/>
-          <w:sz w:val="20"/>
-          <w:szCs w:val="20"/>
-        </w:rPr>
-      </w:pPr>
-    </w:p>
-    <w:p>
-      <w:pPr>
-        <w:spacing w:after="0" w:line="240" w:lineRule="auto"/>
-        <w:jc w:val="both"/>
-        <w:rPr>
-          <w:rFonts w:ascii="Arial" w:eastAsia="Georgia" w:hAnsi="Arial" w:cs="Arial"/>
-          <w:sz w:val="20"/>
-          <w:szCs w:val="20"/>
-        </w:rPr>
-      </w:pPr>
-      <w:r>
-        <w:rPr>
-          <w:rFonts w:ascii="Arial" w:eastAsia="Georgia" w:hAnsi="Arial" w:cs="Arial"/>
-          <w:sz w:val="20"/>
-          <w:szCs w:val="20"/>
-        </w:rPr>
-        <w:t>OR</w:t>
-      </w:r>
-    </w:p>
-    <w:p>
-      <w:pPr>
-        <w:spacing w:after="0" w:line="240" w:lineRule="auto"/>
-        <w:jc w:val="both"/>
-        <w:rPr>
-          <w:rFonts w:ascii="Arial" w:eastAsia="Georgia" w:hAnsi="Arial" w:cs="Arial"/>
-          <w:sz w:val="20"/>
-          <w:szCs w:val="20"/>
-        </w:rPr>
-      </w:pPr>
-    </w:p>
-    <w:p>
-      <w:pPr>
-        <w:spacing w:after="0" w:line="240" w:lineRule="auto"/>
-        <w:jc w:val="both"/>
-        <w:rPr>
-          <w:rFonts w:ascii="Arial" w:eastAsia="Georgia" w:hAnsi="Arial" w:cs="Arial"/>
-          <w:sz w:val="20"/>
-          <w:szCs w:val="20"/>
-        </w:rPr>
-      </w:pPr>
-      <w:r>
-        <w:rPr>
-          <w:rFonts w:ascii="Arial" w:eastAsia="Georgia" w:hAnsi="Arial" w:cs="Arial"/>
-          <w:sz w:val="20"/>
-          <w:szCs w:val="20"/>
-        </w:rPr>
-        <w:t xml:space="preserve">This work was supported by the </w:t>
-      </w:r>
-      <w:r>
-        <w:rPr>
-          <w:rFonts w:ascii="Arial" w:eastAsia="Georgia" w:hAnsi="Arial" w:cs="Arial"/>
-          <w:iCs/>
-          <w:sz w:val="20"/>
-          <w:szCs w:val="20"/>
-        </w:rPr>
-        <w:t>Funder Name</w:t>
-      </w:r>
-      <w:r>
-        <w:rPr>
-          <w:rFonts w:ascii="Arial" w:eastAsia="Georgia" w:hAnsi="Arial" w:cs="Arial"/>
-          <w:sz w:val="20"/>
-          <w:szCs w:val="20"/>
-        </w:rPr>
-        <w:t xml:space="preserve"> [grant numbers xxxx, yyyy].</w:t>
-      </w:r>
+          <w:sz w:val="20"/>
+          <w:szCs w:val="20"/>
+        </w:rPr>
+      </w:pPr>
     </w:p>
     <w:p>
       <w:pPr>
@@ -705,7 +1045,7 @@
           <w:sz w:val="20"/>
           <w:szCs w:val="20"/>
         </w:rPr>
-        <w:t>[DOI]</w:t>
+        <w:t>[TBC]</w:t>
       </w:r>
     </w:p>
     <w:p>
@@ -717,66 +1057,6 @@
           <w:szCs w:val="20"/>
         </w:rPr>
       </w:pPr>
-    </w:p>
-    <w:p>
-      <w:pPr>
-        <w:spacing w:after="0" w:line="240" w:lineRule="auto"/>
-        <w:rPr>
-          <w:rFonts w:ascii="Arial" w:hAnsi="Arial" w:cs="Arial"/>
-          <w:iCs/>
-          <w:sz w:val="20"/>
-          <w:szCs w:val="20"/>
-        </w:rPr>
-      </w:pPr>
-      <w:r>
-        <w:rPr>
-          <w:rFonts w:ascii="Arial" w:hAnsi="Arial" w:cs="Arial"/>
-          <w:iCs/>
-          <w:sz w:val="20"/>
-          <w:szCs w:val="20"/>
-        </w:rPr>
-        <w:t>OR</w:t>
-      </w:r>
-    </w:p>
-    <w:p>
-      <w:pPr>
-        <w:spacing w:after="0" w:line="240" w:lineRule="auto"/>
-        <w:rPr>
-          <w:rFonts w:ascii="Arial" w:hAnsi="Arial" w:cs="Arial"/>
-          <w:iCs/>
-          <w:sz w:val="20"/>
-          <w:szCs w:val="20"/>
-        </w:rPr>
-      </w:pPr>
-    </w:p>
-    <w:p>
-      <w:pPr>
-        <w:spacing w:after="0" w:line="240" w:lineRule="auto"/>
-        <w:rPr>
-          <w:rFonts w:ascii="Arial" w:hAnsi="Arial" w:cs="Arial"/>
-          <w:sz w:val="20"/>
-          <w:szCs w:val="20"/>
-        </w:rPr>
-      </w:pPr>
-      <w:r>
-        <w:rPr>
-          <w:rFonts w:ascii="Arial" w:hAnsi="Arial" w:cs="Arial"/>
-          <w:sz w:val="20"/>
-          <w:szCs w:val="20"/>
-        </w:rPr>
-        <w:t xml:space="preserve">Digital outputs underpinning this thesis are available at </w:t>
-      </w:r>
-      <w:r>
-        <w:rPr>
-          <w:rFonts w:ascii="Arial" w:hAnsi="Arial" w:cs="Arial"/>
-          <w:iCs/>
-          <w:sz w:val="20"/>
-          <w:szCs w:val="20"/>
-        </w:rPr>
-        <w:t>[DOI]</w:t>
-      </w:r>
-      <w:bookmarkStart w:id="0" w:name="_GoBack"/>
-      <w:bookmarkEnd w:id="0"/>
     </w:p>
     <w:sectPr>
       <w:pgSz w:w="11906" w:h="16838"/>
@@ -789,7 +1069,7 @@
 </file>
 
 <file path=word/styles.xml><?xml version="1.0" encoding="utf-8"?>
-<w:styles xmlns:mc="http://schemas.openxmlformats.org/markup-compatibility/2006" xmlns:r="http://schemas.openxmlformats.org/officeDocument/2006/relationships" xmlns:w="http://schemas.openxmlformats.org/wordprocessingml/2006/main" xmlns:w14="http://schemas.microsoft.com/office/word/2010/wordml" xmlns:w15="http://schemas.microsoft.com/office/word/2012/wordml" mc:Ignorable="w14 w15">
+<w:styles xmlns:mc="http://schemas.openxmlformats.org/markup-compatibility/2006" xmlns:r="http://schemas.openxmlformats.org/officeDocument/2006/relationships" xmlns:w="http://schemas.openxmlformats.org/wordprocessingml/2006/main" xmlns:w14="http://schemas.microsoft.com/office/word/2010/wordml" xmlns:w15="http://schemas.microsoft.com/office/word/2012/wordml" xmlns:w16cid="http://schemas.microsoft.com/office/word/2016/wordml/cid" xmlns:w16se="http://schemas.microsoft.com/office/word/2015/wordml/symex" mc:Ignorable="w14 w15 w16se w16cid">
   <w:docDefaults>
     <w:rPrDefault>
       <w:rPr>
@@ -805,7 +1085,7 @@
       </w:pPr>
     </w:pPrDefault>
   </w:docDefaults>
-  <w:latentStyles w:defLockedState="0" w:defUIPriority="99" w:defSemiHidden="0" w:defUnhideWhenUsed="0" w:defQFormat="0" w:count="371">
+  <w:latentStyles w:defLockedState="0" w:defUIPriority="99" w:defSemiHidden="0" w:defUnhideWhenUsed="0" w:defQFormat="0" w:count="377">
     <w:lsdException w:name="Normal" w:uiPriority="0" w:qFormat="1"/>
     <w:lsdException w:name="heading 1" w:uiPriority="9" w:qFormat="1"/>
     <w:lsdException w:name="heading 2" w:semiHidden="1" w:uiPriority="9" w:unhideWhenUsed="1" w:qFormat="1"/>
@@ -1177,6 +1457,12 @@
     <w:lsdException w:name="List Table 5 Dark Accent 6" w:uiPriority="50"/>
     <w:lsdException w:name="List Table 6 Colorful Accent 6" w:uiPriority="51"/>
     <w:lsdException w:name="List Table 7 Colorful Accent 6" w:uiPriority="52"/>
+    <w:lsdException w:name="Mention" w:semiHidden="1" w:unhideWhenUsed="1"/>
+    <w:lsdException w:name="Smart Hyperlink" w:semiHidden="1" w:unhideWhenUsed="1"/>
+    <w:lsdException w:name="Hashtag" w:semiHidden="1" w:unhideWhenUsed="1"/>
+    <w:lsdException w:name="Unresolved Mention" w:semiHidden="1" w:unhideWhenUsed="1"/>
+    <w:lsdException w:name="Smart Link" w:semiHidden="1" w:unhideWhenUsed="1"/>
+    <w:lsdException w:name="Smart Link Error" w:semiHidden="1" w:unhideWhenUsed="1"/>
   </w:latentStyles>
   <w:style w:type="paragraph" w:default="1" w:styleId="Normal">
     <w:name w:val="Normal"/>
@@ -1668,8 +1954,16 @@
 <file path=customXml/itemProps1.xml><?xml version="1.0" encoding="utf-8"?>
 <ds:datastoreItem xmlns:ds="http://schemas.openxmlformats.org/officeDocument/2006/customXml" ds:itemID="{A2E64FF3-3A34-4802-966E-26D22F3BF059}">
   <ds:schemaRefs>
+    <ds:schemaRef ds:uri="http://schemas.openxmlformats.org/package/2006/metadata/core-properties"/>
+    <ds:schemaRef ds:uri="http://purl.org/dc/elements/1.1/"/>
+    <ds:schemaRef ds:uri="http://schemas.microsoft.com/office/infopath/2007/PartnerControls"/>
+    <ds:schemaRef ds:uri="897e5bbd-4a6c-410e-bf2a-bc00234d6c87"/>
+    <ds:schemaRef ds:uri="bb52bfa4-31b1-46cc-808b-c58a30a7db00"/>
     <ds:schemaRef ds:uri="http://schemas.microsoft.com/office/2006/metadata/properties"/>
-    <ds:schemaRef ds:uri="http://schemas.microsoft.com/office/infopath/2007/PartnerControls"/>
+    <ds:schemaRef ds:uri="http://purl.org/dc/terms/"/>
+    <ds:schemaRef ds:uri="http://schemas.microsoft.com/office/2006/documentManagement/types"/>
+    <ds:schemaRef ds:uri="http://www.w3.org/XML/1998/namespace"/>
+    <ds:schemaRef ds:uri="http://purl.org/dc/dcmitype/"/>
   </ds:schemaRefs>
 </ds:datastoreItem>
 </file>

</xml_diff>